<commit_message>
Dodano zadania dla chętnych do lekcji z rekurencją i blockly
</commit_message>
<xml_diff>
--- a/Do zrobienia i pomysły.docx
+++ b/Do zrobienia i pomysły.docx
@@ -140,11 +140,37 @@
     </w:p>
     <w:p>
       <w:pPr>
+        <w:pStyle w:val="Akapitzlist"/>
+        <w:numPr>
+          <w:ilvl w:val="0"/>
+          <w:numId w:val="3"/>
+        </w:numPr>
+      </w:pPr>
+      <w:r>
+        <w:t>Plusy/minusy – do decyzji nauczyciela</w:t>
+      </w:r>
+    </w:p>
+    <w:p>
+      <w:pPr>
+        <w:pStyle w:val="Akapitzlist"/>
+        <w:numPr>
+          <w:ilvl w:val="0"/>
+          <w:numId w:val="3"/>
+        </w:numPr>
+      </w:pPr>
+      <w:r>
+        <w:t xml:space="preserve">Dodać rozwiązanie zadania ewaluacyjnego do lekcji 4 z funkcji </w:t>
+      </w:r>
+    </w:p>
+    <w:p>
+      <w:pPr>
         <w:pStyle w:val="Nagwek1"/>
       </w:pPr>
       <w:r>
         <w:t>Pomysły</w:t>
       </w:r>
+      <w:bookmarkStart w:id="0" w:name="_GoBack"/>
+      <w:bookmarkEnd w:id="0"/>
     </w:p>
     <w:p>
       <w:pPr>
@@ -181,8 +207,18 @@
       <w:r>
         <w:t>Rekurencja – dodać przykład o fraktalu w antenie telefonu komórkowego</w:t>
       </w:r>
-      <w:bookmarkStart w:id="0" w:name="_GoBack"/>
-      <w:bookmarkEnd w:id="0"/>
+    </w:p>
+    <w:p>
+      <w:pPr>
+        <w:pStyle w:val="Akapitzlist"/>
+        <w:numPr>
+          <w:ilvl w:val="0"/>
+          <w:numId w:val="4"/>
+        </w:numPr>
+      </w:pPr>
+      <w:r>
+        <w:t>Zadania dla chętnych</w:t>
+      </w:r>
     </w:p>
     <w:sectPr>
       <w:pgSz w:w="11906" w:h="16838"/>

</xml_diff>

<commit_message>
Dodano wstępną wersję prezentacji o zmiennych
</commit_message>
<xml_diff>
--- a/Do zrobienia i pomysły.docx
+++ b/Do zrobienia i pomysły.docx
@@ -84,6 +84,20 @@
     </w:p>
     <w:p>
       <w:pPr>
+        <w:pStyle w:val="Akapitzlist"/>
+        <w:numPr>
+          <w:ilvl w:val="0"/>
+          <w:numId w:val="2"/>
+        </w:numPr>
+      </w:pPr>
+      <w:r>
+        <w:t>Sposoby przechowywania danych – zmienne, tablice</w:t>
+      </w:r>
+      <w:bookmarkStart w:id="0" w:name="_GoBack"/>
+      <w:bookmarkEnd w:id="0"/>
+    </w:p>
+    <w:p>
+      <w:pPr>
         <w:pStyle w:val="Nagwek1"/>
       </w:pPr>
       <w:r>
@@ -169,8 +183,6 @@
       <w:r>
         <w:t>Pomysły</w:t>
       </w:r>
-      <w:bookmarkStart w:id="0" w:name="_GoBack"/>
-      <w:bookmarkEnd w:id="0"/>
     </w:p>
     <w:p>
       <w:pPr>

</xml_diff>

<commit_message>
Zaktualizowano i dodano nowe sugestie
</commit_message>
<xml_diff>
--- a/Do zrobienia i pomysły.docx
+++ b/Do zrobienia i pomysły.docx
@@ -31,7 +31,19 @@
         </w:numPr>
       </w:pPr>
       <w:r>
-        <w:t>Przykład z imionami</w:t>
+        <w:t>Ćwiczenie praktyczne</w:t>
+      </w:r>
+    </w:p>
+    <w:p>
+      <w:pPr>
+        <w:pStyle w:val="Akapitzlist"/>
+        <w:numPr>
+          <w:ilvl w:val="0"/>
+          <w:numId w:val="2"/>
+        </w:numPr>
+      </w:pPr>
+      <w:r>
+        <w:t>Wskaźniki</w:t>
       </w:r>
     </w:p>
     <w:p>
@@ -43,19 +55,7 @@
         </w:numPr>
       </w:pPr>
       <w:r>
-        <w:t>Przykład ze znaczeniem nazw (np. jedzenie, gatunek jabłka)</w:t>
-      </w:r>
-    </w:p>
-    <w:p>
-      <w:pPr>
-        <w:pStyle w:val="Akapitzlist"/>
-        <w:numPr>
-          <w:ilvl w:val="1"/>
-          <w:numId w:val="2"/>
-        </w:numPr>
-      </w:pPr>
-      <w:r>
-        <w:t>Rozróżnienie pomiędzy etykietą (nazwą) zmiennej, a jej wartością zapisaną w pamięci</w:t>
+        <w:t>Problem wydaje się techniczny, ale problemy sprawia dokładne zrozumienie idei wskaźników, sama implementacja jest już dość prosta</w:t>
       </w:r>
     </w:p>
     <w:p>
@@ -67,34 +67,8 @@
         </w:numPr>
       </w:pPr>
       <w:r>
-        <w:t>Wskaźniki</w:t>
-      </w:r>
-    </w:p>
-    <w:p>
-      <w:pPr>
-        <w:pStyle w:val="Akapitzlist"/>
-        <w:numPr>
-          <w:ilvl w:val="1"/>
-          <w:numId w:val="2"/>
-        </w:numPr>
-      </w:pPr>
-      <w:r>
-        <w:t>Problem wydaje się techniczny, ale problemy sprawia dokładne zrozumienie idei wskaźników, sama implementacja jest już dość prosta</w:t>
-      </w:r>
-    </w:p>
-    <w:p>
-      <w:pPr>
-        <w:pStyle w:val="Akapitzlist"/>
-        <w:numPr>
-          <w:ilvl w:val="0"/>
-          <w:numId w:val="2"/>
-        </w:numPr>
-      </w:pPr>
-      <w:r>
         <w:t>Sposoby przechowywania danych – zmienne, tablice</w:t>
       </w:r>
-      <w:bookmarkStart w:id="0" w:name="_GoBack"/>
-      <w:bookmarkEnd w:id="0"/>
     </w:p>
     <w:p>
       <w:pPr>
@@ -135,8 +109,14 @@
           <w:ilvl w:val="0"/>
           <w:numId w:val="3"/>
         </w:numPr>
-      </w:pPr>
-      <w:r>
+        <w:rPr>
+          <w:strike/>
+        </w:rPr>
+      </w:pPr>
+      <w:r>
+        <w:rPr>
+          <w:strike/>
+        </w:rPr>
         <w:t>Utworzyć wersję prezentacji z małpą, gdzie małpa widzi jedynie najbliższe gałęzie (reszta drzewa jest zasłonięta)</w:t>
       </w:r>
     </w:p>
@@ -171,8 +151,14 @@
           <w:ilvl w:val="0"/>
           <w:numId w:val="3"/>
         </w:numPr>
-      </w:pPr>
-      <w:r>
+        <w:rPr>
+          <w:strike/>
+        </w:rPr>
+      </w:pPr>
+      <w:r>
+        <w:rPr>
+          <w:strike/>
+        </w:rPr>
         <w:t xml:space="preserve">Dodać rozwiązanie zadania ewaluacyjnego do lekcji 4 z funkcji </w:t>
       </w:r>
     </w:p>
@@ -215,8 +201,14 @@
           <w:ilvl w:val="0"/>
           <w:numId w:val="4"/>
         </w:numPr>
-      </w:pPr>
-      <w:r>
+        <w:rPr>
+          <w:strike/>
+        </w:rPr>
+      </w:pPr>
+      <w:r>
+        <w:rPr>
+          <w:strike/>
+        </w:rPr>
         <w:t>Rekurencja – dodać przykład o fraktalu w antenie telefonu komórkowego</w:t>
       </w:r>
     </w:p>
@@ -231,6 +223,53 @@
       <w:r>
         <w:t>Zadania dla chętnych</w:t>
       </w:r>
+    </w:p>
+    <w:p>
+      <w:pPr>
+        <w:pStyle w:val="Nagwek1"/>
+      </w:pPr>
+      <w:r>
+        <w:t>Sugestie</w:t>
+      </w:r>
+    </w:p>
+    <w:p>
+      <w:pPr>
+        <w:pStyle w:val="Akapitzlist"/>
+        <w:numPr>
+          <w:ilvl w:val="0"/>
+          <w:numId w:val="5"/>
+        </w:numPr>
+      </w:pPr>
+      <w:r>
+        <w:t xml:space="preserve">Wersje plików w formacie </w:t>
+      </w:r>
+      <w:proofErr w:type="spellStart"/>
+      <w:r>
+        <w:t>LibreOffice</w:t>
+      </w:r>
+      <w:proofErr w:type="spellEnd"/>
+    </w:p>
+    <w:p>
+      <w:pPr>
+        <w:pStyle w:val="Akapitzlist"/>
+        <w:numPr>
+          <w:ilvl w:val="0"/>
+          <w:numId w:val="5"/>
+        </w:numPr>
+      </w:pPr>
+      <w:r>
+        <w:t xml:space="preserve">Wykorzystanie także języka </w:t>
+      </w:r>
+      <w:proofErr w:type="spellStart"/>
+      <w:r>
+        <w:t>Python</w:t>
+      </w:r>
+      <w:proofErr w:type="spellEnd"/>
+      <w:r>
+        <w:t xml:space="preserve"> (jako alternatywy dla Blokly)</w:t>
+      </w:r>
+      <w:bookmarkStart w:id="0" w:name="_GoBack"/>
+      <w:bookmarkEnd w:id="0"/>
     </w:p>
     <w:sectPr>
       <w:pgSz w:w="11906" w:h="16838"/>
@@ -584,6 +623,119 @@
     </w:lvl>
   </w:abstractNum>
   <w:abstractNum w:abstractNumId="3" w15:restartNumberingAfterBreak="0">
+    <w:nsid w:val="45341B49"/>
+    <w:multiLevelType w:val="hybridMultilevel"/>
+    <w:tmpl w:val="06AE96FC"/>
+    <w:lvl w:ilvl="0" w:tplc="04150001">
+      <w:start w:val="1"/>
+      <w:numFmt w:val="bullet"/>
+      <w:lvlText w:val=""/>
+      <w:lvlJc w:val="left"/>
+      <w:pPr>
+        <w:ind w:left="720" w:hanging="360"/>
+      </w:pPr>
+      <w:rPr>
+        <w:rFonts w:ascii="Symbol" w:hAnsi="Symbol" w:hint="default"/>
+      </w:rPr>
+    </w:lvl>
+    <w:lvl w:ilvl="1" w:tplc="04150003" w:tentative="1">
+      <w:start w:val="1"/>
+      <w:numFmt w:val="bullet"/>
+      <w:lvlText w:val="o"/>
+      <w:lvlJc w:val="left"/>
+      <w:pPr>
+        <w:ind w:left="1440" w:hanging="360"/>
+      </w:pPr>
+      <w:rPr>
+        <w:rFonts w:ascii="Courier New" w:hAnsi="Courier New" w:cs="Courier New" w:hint="default"/>
+      </w:rPr>
+    </w:lvl>
+    <w:lvl w:ilvl="2" w:tplc="04150005" w:tentative="1">
+      <w:start w:val="1"/>
+      <w:numFmt w:val="bullet"/>
+      <w:lvlText w:val=""/>
+      <w:lvlJc w:val="left"/>
+      <w:pPr>
+        <w:ind w:left="2160" w:hanging="360"/>
+      </w:pPr>
+      <w:rPr>
+        <w:rFonts w:ascii="Wingdings" w:hAnsi="Wingdings" w:hint="default"/>
+      </w:rPr>
+    </w:lvl>
+    <w:lvl w:ilvl="3" w:tplc="04150001" w:tentative="1">
+      <w:start w:val="1"/>
+      <w:numFmt w:val="bullet"/>
+      <w:lvlText w:val=""/>
+      <w:lvlJc w:val="left"/>
+      <w:pPr>
+        <w:ind w:left="2880" w:hanging="360"/>
+      </w:pPr>
+      <w:rPr>
+        <w:rFonts w:ascii="Symbol" w:hAnsi="Symbol" w:hint="default"/>
+      </w:rPr>
+    </w:lvl>
+    <w:lvl w:ilvl="4" w:tplc="04150003" w:tentative="1">
+      <w:start w:val="1"/>
+      <w:numFmt w:val="bullet"/>
+      <w:lvlText w:val="o"/>
+      <w:lvlJc w:val="left"/>
+      <w:pPr>
+        <w:ind w:left="3600" w:hanging="360"/>
+      </w:pPr>
+      <w:rPr>
+        <w:rFonts w:ascii="Courier New" w:hAnsi="Courier New" w:cs="Courier New" w:hint="default"/>
+      </w:rPr>
+    </w:lvl>
+    <w:lvl w:ilvl="5" w:tplc="04150005" w:tentative="1">
+      <w:start w:val="1"/>
+      <w:numFmt w:val="bullet"/>
+      <w:lvlText w:val=""/>
+      <w:lvlJc w:val="left"/>
+      <w:pPr>
+        <w:ind w:left="4320" w:hanging="360"/>
+      </w:pPr>
+      <w:rPr>
+        <w:rFonts w:ascii="Wingdings" w:hAnsi="Wingdings" w:hint="default"/>
+      </w:rPr>
+    </w:lvl>
+    <w:lvl w:ilvl="6" w:tplc="04150001" w:tentative="1">
+      <w:start w:val="1"/>
+      <w:numFmt w:val="bullet"/>
+      <w:lvlText w:val=""/>
+      <w:lvlJc w:val="left"/>
+      <w:pPr>
+        <w:ind w:left="5040" w:hanging="360"/>
+      </w:pPr>
+      <w:rPr>
+        <w:rFonts w:ascii="Symbol" w:hAnsi="Symbol" w:hint="default"/>
+      </w:rPr>
+    </w:lvl>
+    <w:lvl w:ilvl="7" w:tplc="04150003" w:tentative="1">
+      <w:start w:val="1"/>
+      <w:numFmt w:val="bullet"/>
+      <w:lvlText w:val="o"/>
+      <w:lvlJc w:val="left"/>
+      <w:pPr>
+        <w:ind w:left="5760" w:hanging="360"/>
+      </w:pPr>
+      <w:rPr>
+        <w:rFonts w:ascii="Courier New" w:hAnsi="Courier New" w:cs="Courier New" w:hint="default"/>
+      </w:rPr>
+    </w:lvl>
+    <w:lvl w:ilvl="8" w:tplc="04150005" w:tentative="1">
+      <w:start w:val="1"/>
+      <w:numFmt w:val="bullet"/>
+      <w:lvlText w:val=""/>
+      <w:lvlJc w:val="left"/>
+      <w:pPr>
+        <w:ind w:left="6480" w:hanging="360"/>
+      </w:pPr>
+      <w:rPr>
+        <w:rFonts w:ascii="Wingdings" w:hAnsi="Wingdings" w:hint="default"/>
+      </w:rPr>
+    </w:lvl>
+  </w:abstractNum>
+  <w:abstractNum w:abstractNumId="4" w15:restartNumberingAfterBreak="0">
     <w:nsid w:val="6D1E6735"/>
     <w:multiLevelType w:val="hybridMultilevel"/>
     <w:tmpl w:val="5194F8DC"/>
@@ -700,13 +852,16 @@
     <w:abstractNumId w:val="2"/>
   </w:num>
   <w:num w:numId="2">
-    <w:abstractNumId w:val="3"/>
+    <w:abstractNumId w:val="4"/>
   </w:num>
   <w:num w:numId="3">
     <w:abstractNumId w:val="0"/>
   </w:num>
   <w:num w:numId="4">
     <w:abstractNumId w:val="1"/>
+  </w:num>
+  <w:num w:numId="5">
+    <w:abstractNumId w:val="3"/>
   </w:num>
 </w:numbering>
 </file>

</xml_diff>

<commit_message>
Uatkualniono listę rzeczy do zrobienia
</commit_message>
<xml_diff>
--- a/Do zrobienia i pomysły.docx
+++ b/Do zrobienia i pomysły.docx
@@ -87,20 +87,10 @@
         </w:numPr>
       </w:pPr>
       <w:r>
-        <w:rPr>
-          <w:strike/>
-        </w:rPr>
-        <w:t>Zaktualizować temat rekurencji pod względem sugestii z seminarium</w:t>
+        <w:t>Dodać prezentację (dokument?) opisujący wyniki wstępnej ewaluacji (realizacji tematów w klasie)</w:t>
       </w:r>
-      <w:r>
-        <w:t xml:space="preserve"> </w:t>
-      </w:r>
-      <w:r>
-        <w:t>–</w:t>
-      </w:r>
-      <w:r>
-        <w:t xml:space="preserve"> zrobione</w:t>
-      </w:r>
+      <w:bookmarkStart w:id="0" w:name="_GoBack"/>
+      <w:bookmarkEnd w:id="0"/>
     </w:p>
     <w:p>
       <w:pPr>
@@ -109,36 +99,6 @@
           <w:ilvl w:val="0"/>
           <w:numId w:val="3"/>
         </w:numPr>
-        <w:rPr>
-          <w:strike/>
-        </w:rPr>
-      </w:pPr>
-      <w:r>
-        <w:rPr>
-          <w:strike/>
-        </w:rPr>
-        <w:t>Utworzyć wersję prezentacji z małpą, gdzie małpa widzi jedynie najbliższe gałęzie (reszta drzewa jest zasłonięta)</w:t>
-      </w:r>
-    </w:p>
-    <w:p>
-      <w:pPr>
-        <w:pStyle w:val="Akapitzlist"/>
-        <w:numPr>
-          <w:ilvl w:val="0"/>
-          <w:numId w:val="3"/>
-        </w:numPr>
-      </w:pPr>
-      <w:r>
-        <w:t>Dodać prezentację (dokument?) opisujący wyniki wstępnej ewaluacji (realizacji tematów w klasie)</w:t>
-      </w:r>
-    </w:p>
-    <w:p>
-      <w:pPr>
-        <w:pStyle w:val="Akapitzlist"/>
-        <w:numPr>
-          <w:ilvl w:val="0"/>
-          <w:numId w:val="3"/>
-        </w:numPr>
       </w:pPr>
       <w:r>
         <w:t>Plusy/minusy – do decyzji nauczyciela</w:t>
@@ -146,24 +106,6 @@
     </w:p>
     <w:p>
       <w:pPr>
-        <w:pStyle w:val="Akapitzlist"/>
-        <w:numPr>
-          <w:ilvl w:val="0"/>
-          <w:numId w:val="3"/>
-        </w:numPr>
-        <w:rPr>
-          <w:strike/>
-        </w:rPr>
-      </w:pPr>
-      <w:r>
-        <w:rPr>
-          <w:strike/>
-        </w:rPr>
-        <w:t xml:space="preserve">Dodać rozwiązanie zadania ewaluacyjnego do lekcji 4 z funkcji </w:t>
-      </w:r>
-    </w:p>
-    <w:p>
-      <w:pPr>
         <w:pStyle w:val="Nagwek1"/>
       </w:pPr>
       <w:r>
@@ -197,79 +139,7 @@
     <w:p>
       <w:pPr>
         <w:pStyle w:val="Akapitzlist"/>
-        <w:numPr>
-          <w:ilvl w:val="0"/>
-          <w:numId w:val="4"/>
-        </w:numPr>
-        <w:rPr>
-          <w:strike/>
-        </w:rPr>
-      </w:pPr>
-      <w:r>
-        <w:rPr>
-          <w:strike/>
-        </w:rPr>
-        <w:t>Rekurencja – dodać przykład o fraktalu w antenie telefonu komórkowego</w:t>
-      </w:r>
-    </w:p>
-    <w:p>
-      <w:pPr>
-        <w:pStyle w:val="Akapitzlist"/>
-        <w:numPr>
-          <w:ilvl w:val="0"/>
-          <w:numId w:val="4"/>
-        </w:numPr>
-      </w:pPr>
-      <w:r>
-        <w:t>Zadania dla chętnych</w:t>
-      </w:r>
-    </w:p>
-    <w:p>
-      <w:pPr>
-        <w:pStyle w:val="Nagwek1"/>
-      </w:pPr>
-      <w:r>
-        <w:t>Sugestie</w:t>
-      </w:r>
-    </w:p>
-    <w:p>
-      <w:pPr>
-        <w:pStyle w:val="Akapitzlist"/>
-        <w:numPr>
-          <w:ilvl w:val="0"/>
-          <w:numId w:val="5"/>
-        </w:numPr>
-      </w:pPr>
-      <w:r>
-        <w:t xml:space="preserve">Wersje plików w formacie </w:t>
-      </w:r>
-      <w:proofErr w:type="spellStart"/>
-      <w:r>
-        <w:t>LibreOffice</w:t>
-      </w:r>
-      <w:proofErr w:type="spellEnd"/>
-    </w:p>
-    <w:p>
-      <w:pPr>
-        <w:pStyle w:val="Akapitzlist"/>
-        <w:numPr>
-          <w:ilvl w:val="0"/>
-          <w:numId w:val="5"/>
-        </w:numPr>
-      </w:pPr>
-      <w:r>
-        <w:t xml:space="preserve">Wykorzystanie także języka </w:t>
-      </w:r>
-      <w:proofErr w:type="spellStart"/>
-      <w:r>
-        <w:t>Python</w:t>
-      </w:r>
-      <w:proofErr w:type="spellEnd"/>
-      <w:r>
-        <w:t xml:space="preserve"> (jako alternatywy dla Blokly)</w:t>
-      </w:r>
-      <w:bookmarkStart w:id="0" w:name="_GoBack"/>
-      <w:bookmarkEnd w:id="0"/>
+      </w:pPr>
     </w:p>
     <w:sectPr>
       <w:pgSz w:w="11906" w:h="16838"/>
@@ -883,7 +753,7 @@
       </w:pPr>
     </w:pPrDefault>
   </w:docDefaults>
-  <w:latentStyles w:defLockedState="0" w:defUIPriority="99" w:defSemiHidden="0" w:defUnhideWhenUsed="0" w:defQFormat="0" w:count="375">
+  <w:latentStyles w:defLockedState="0" w:defUIPriority="99" w:defSemiHidden="0" w:defUnhideWhenUsed="0" w:defQFormat="0" w:count="376">
     <w:lsdException w:name="Normal" w:uiPriority="0" w:qFormat="1"/>
     <w:lsdException w:name="heading 1" w:uiPriority="9" w:qFormat="1"/>
     <w:lsdException w:name="heading 2" w:semiHidden="1" w:uiPriority="9" w:unhideWhenUsed="1" w:qFormat="1"/>
@@ -989,7 +859,6 @@
     <w:lsdException w:name="HTML Sample" w:semiHidden="1" w:unhideWhenUsed="1"/>
     <w:lsdException w:name="HTML Typewriter" w:semiHidden="1" w:unhideWhenUsed="1"/>
     <w:lsdException w:name="HTML Variable" w:semiHidden="1" w:unhideWhenUsed="1"/>
-    <w:lsdException w:name="Normal Table" w:semiHidden="1" w:unhideWhenUsed="1"/>
     <w:lsdException w:name="annotation subject" w:semiHidden="1" w:unhideWhenUsed="1"/>
     <w:lsdException w:name="No List" w:semiHidden="1" w:unhideWhenUsed="1"/>
     <w:lsdException w:name="Outline List 1" w:semiHidden="1" w:unhideWhenUsed="1"/>
@@ -1036,10 +905,8 @@
     <w:lsdException w:name="Table Subtle 2" w:semiHidden="1" w:unhideWhenUsed="1"/>
     <w:lsdException w:name="Table Web 1" w:semiHidden="1" w:unhideWhenUsed="1"/>
     <w:lsdException w:name="Table Web 2" w:semiHidden="1" w:unhideWhenUsed="1"/>
-    <w:lsdException w:name="Table Web 3" w:semiHidden="1" w:unhideWhenUsed="1"/>
     <w:lsdException w:name="Balloon Text" w:semiHidden="1" w:unhideWhenUsed="1"/>
     <w:lsdException w:name="Table Grid" w:uiPriority="39"/>
-    <w:lsdException w:name="Table Theme" w:semiHidden="1" w:unhideWhenUsed="1"/>
     <w:lsdException w:name="Placeholder Text" w:semiHidden="1"/>
     <w:lsdException w:name="No Spacing" w:uiPriority="1" w:qFormat="1"/>
     <w:lsdException w:name="Light Shading" w:uiPriority="60"/>
@@ -1259,6 +1126,7 @@
     <w:lsdException w:name="Smart Hyperlink" w:semiHidden="1" w:unhideWhenUsed="1"/>
     <w:lsdException w:name="Hashtag" w:semiHidden="1" w:unhideWhenUsed="1"/>
     <w:lsdException w:name="Unresolved Mention" w:semiHidden="1" w:unhideWhenUsed="1"/>
+    <w:lsdException w:name="Smart Link" w:semiHidden="1" w:unhideWhenUsed="1"/>
   </w:latentStyles>
   <w:style w:type="paragraph" w:default="1" w:styleId="Normalny">
     <w:name w:val="Normal"/>

</xml_diff>